<commit_message>
create models, start creating routes
</commit_message>
<xml_diff>
--- a/saityno_projektavimas/Sistemos architektūra.docx
+++ b/saityno_projektavimas/Sistemos architektūra.docx
@@ -18,6 +18,7 @@
         <w:rPr>
           <w:rFonts w:ascii="Calibri" w:eastAsia="Calibri" w:hAnsi="Calibri" w:cs="Calibri"/>
           <w:smallCaps/>
+          <w:noProof/>
           <w:color w:val="000000"/>
           <w:sz w:val="26"/>
           <w:szCs w:val="26"/>
@@ -176,87 +177,7 @@
           <w:sz w:val="44"/>
           <w:szCs w:val="44"/>
         </w:rPr>
-        <w:t>T120B165</w:t>
-      </w:r>
-      <w:r>
-        <w:rPr>
-          <w:rFonts w:ascii="Calibri" w:eastAsia="Calibri" w:hAnsi="Calibri" w:cs="Calibri"/>
-          <w:b/>
-          <w:color w:val="000000"/>
-          <w:sz w:val="44"/>
-          <w:szCs w:val="44"/>
-        </w:rPr>
-        <w:t xml:space="preserve"> </w:t>
-      </w:r>
-      <w:r>
-        <w:rPr>
-          <w:rFonts w:ascii="Calibri" w:eastAsia="Calibri" w:hAnsi="Calibri" w:cs="Calibri"/>
-          <w:b/>
-          <w:color w:val="000000"/>
-          <w:sz w:val="44"/>
-          <w:szCs w:val="44"/>
-        </w:rPr>
-        <w:t>Saityno</w:t>
-      </w:r>
-      <w:r>
-        <w:rPr>
-          <w:rFonts w:ascii="Calibri" w:eastAsia="Calibri" w:hAnsi="Calibri" w:cs="Calibri"/>
-          <w:b/>
-          <w:color w:val="000000"/>
-          <w:sz w:val="44"/>
-          <w:szCs w:val="44"/>
-        </w:rPr>
-        <w:t xml:space="preserve"> </w:t>
-      </w:r>
-      <w:r>
-        <w:rPr>
-          <w:rFonts w:ascii="Calibri" w:eastAsia="Calibri" w:hAnsi="Calibri" w:cs="Calibri"/>
-          <w:b/>
-          <w:color w:val="000000"/>
-          <w:sz w:val="44"/>
-          <w:szCs w:val="44"/>
-        </w:rPr>
-        <w:t>taikomųjų</w:t>
-      </w:r>
-      <w:r>
-        <w:rPr>
-          <w:rFonts w:ascii="Calibri" w:eastAsia="Calibri" w:hAnsi="Calibri" w:cs="Calibri"/>
-          <w:b/>
-          <w:color w:val="000000"/>
-          <w:sz w:val="44"/>
-          <w:szCs w:val="44"/>
-        </w:rPr>
-        <w:t xml:space="preserve"> </w:t>
-      </w:r>
-      <w:r>
-        <w:rPr>
-          <w:rFonts w:ascii="Calibri" w:eastAsia="Calibri" w:hAnsi="Calibri" w:cs="Calibri"/>
-          <w:b/>
-          <w:color w:val="000000"/>
-          <w:sz w:val="44"/>
-          <w:szCs w:val="44"/>
-        </w:rPr>
-        <w:t>programų</w:t>
-      </w:r>
-      <w:r>
-        <w:rPr>
-          <w:rFonts w:ascii="Calibri" w:eastAsia="Calibri" w:hAnsi="Calibri" w:cs="Calibri"/>
-          <w:b/>
-          <w:color w:val="000000"/>
-          <w:sz w:val="44"/>
-          <w:szCs w:val="44"/>
-        </w:rPr>
-        <w:t xml:space="preserve"> </w:t>
-      </w:r>
-      <w:r>
-        <w:rPr>
-          <w:rFonts w:ascii="Calibri" w:eastAsia="Calibri" w:hAnsi="Calibri" w:cs="Calibri"/>
-          <w:b/>
-          <w:color w:val="000000"/>
-          <w:sz w:val="44"/>
-          <w:szCs w:val="44"/>
-        </w:rPr>
-        <w:t>projektavimas</w:t>
+        <w:t>T120B165 Saityno taikomųjų programų projektavimas</w:t>
       </w:r>
     </w:p>
     <w:p>
@@ -294,15 +215,7 @@
           <w:sz w:val="28"/>
           <w:szCs w:val="28"/>
         </w:rPr>
-        <w:t xml:space="preserve">Data: </w:t>
-      </w:r>
-      <w:r>
-        <w:rPr>
-          <w:rFonts w:ascii="Calibri" w:eastAsia="Calibri" w:hAnsi="Calibri" w:cs="Calibri"/>
-          <w:sz w:val="28"/>
-          <w:szCs w:val="28"/>
-        </w:rPr>
-        <w:t>2020-09-05</w:t>
+        <w:t>Data: 2020-09-05</w:t>
       </w:r>
     </w:p>
     <w:p>
@@ -320,40 +233,42 @@
           <w:rFonts w:ascii="Calibri" w:eastAsia="Calibri" w:hAnsi="Calibri" w:cs="Calibri"/>
           <w:b/>
         </w:rPr>
-        <w:t>Dėstytojas</w:t>
-      </w:r>
-      <w:r>
+        <w:t>Dėstytojas:</w:t>
+      </w:r>
+    </w:p>
+    <w:p>
+      <w:pPr>
+        <w:jc w:val="right"/>
         <w:rPr>
           <w:rFonts w:ascii="Calibri" w:eastAsia="Calibri" w:hAnsi="Calibri" w:cs="Calibri"/>
           <w:b/>
         </w:rPr>
-        <w:t>:</w:t>
-      </w:r>
-    </w:p>
-    <w:p>
-      <w:pPr>
-        <w:jc w:val="right"/>
+      </w:pPr>
+      <w:r>
         <w:rPr>
           <w:rFonts w:ascii="Calibri" w:eastAsia="Calibri" w:hAnsi="Calibri" w:cs="Calibri"/>
           <w:b/>
         </w:rPr>
-      </w:pPr>
+        <w:t xml:space="preserve">Tomas </w:t>
+      </w:r>
+      <w:proofErr w:type="spellStart"/>
       <w:r>
         <w:rPr>
           <w:rFonts w:ascii="Calibri" w:eastAsia="Calibri" w:hAnsi="Calibri" w:cs="Calibri"/>
           <w:b/>
         </w:rPr>
-        <w:t xml:space="preserve">Tomas </w:t>
-      </w:r>
-      <w:proofErr w:type="spellStart"/>
-      <w:r>
+        <w:t>Blažauskas</w:t>
+      </w:r>
+      <w:proofErr w:type="spellEnd"/>
+    </w:p>
+    <w:p>
+      <w:pPr>
+        <w:jc w:val="right"/>
         <w:rPr>
           <w:rFonts w:ascii="Calibri" w:eastAsia="Calibri" w:hAnsi="Calibri" w:cs="Calibri"/>
           <w:b/>
         </w:rPr>
-        <w:t>Blažauskas</w:t>
-      </w:r>
-      <w:proofErr w:type="spellEnd"/>
+      </w:pPr>
     </w:p>
     <w:p>
       <w:pPr>
@@ -363,28 +278,12 @@
           <w:b/>
         </w:rPr>
       </w:pPr>
-    </w:p>
-    <w:p>
-      <w:pPr>
-        <w:jc w:val="right"/>
+      <w:r>
         <w:rPr>
           <w:rFonts w:ascii="Calibri" w:eastAsia="Calibri" w:hAnsi="Calibri" w:cs="Calibri"/>
           <w:b/>
         </w:rPr>
-      </w:pPr>
-      <w:r>
-        <w:rPr>
-          <w:rFonts w:ascii="Calibri" w:eastAsia="Calibri" w:hAnsi="Calibri" w:cs="Calibri"/>
-          <w:b/>
-        </w:rPr>
-        <w:t>Studentas</w:t>
-      </w:r>
-      <w:r>
-        <w:rPr>
-          <w:rFonts w:ascii="Calibri" w:eastAsia="Calibri" w:hAnsi="Calibri" w:cs="Calibri"/>
-          <w:b/>
-        </w:rPr>
-        <w:t>:</w:t>
+        <w:t>Studentas:</w:t>
       </w:r>
     </w:p>
     <w:p>
@@ -446,15 +345,7 @@
           <w:sz w:val="28"/>
           <w:szCs w:val="28"/>
         </w:rPr>
-        <w:t>K</w:t>
-      </w:r>
-      <w:r>
-        <w:rPr>
-          <w:b/>
-          <w:sz w:val="28"/>
-          <w:szCs w:val="28"/>
-        </w:rPr>
-        <w:t xml:space="preserve">AUNAS, 2019 </w:t>
+        <w:t xml:space="preserve">KAUNAS, 2019 </w:t>
       </w:r>
       <w:r>
         <w:rPr>
@@ -491,13 +382,7 @@
         <w:t xml:space="preserve"> – sukurti </w:t>
       </w:r>
       <w:r>
-        <w:t>vartotojui ‚</w:t>
-      </w:r>
-      <w:r>
-        <w:t>draugišką</w:t>
-      </w:r>
-      <w:r>
-        <w:t xml:space="preserve">‘ </w:t>
+        <w:t xml:space="preserve">vartotojui ‚draugišką‘ </w:t>
       </w:r>
       <w:r>
         <w:t>platformą, paremtą NBA (National basketball association) duomenimis</w:t>
@@ -649,8 +534,16 @@
           <w:numId w:val="3"/>
         </w:numPr>
       </w:pPr>
-      <w:r>
-        <w:t>React JS</w:t>
+      <w:proofErr w:type="spellStart"/>
+      <w:r>
+        <w:t>React</w:t>
+      </w:r>
+      <w:proofErr w:type="spellEnd"/>
+      <w:r>
+        <w:t xml:space="preserve"> </w:t>
+      </w:r>
+      <w:r>
+        <w:t>-&gt; Next.JS</w:t>
       </w:r>
     </w:p>
     <w:p>
@@ -1382,8 +1275,13 @@
                             <w:pPr>
                               <w:jc w:val="center"/>
                             </w:pPr>
+                            <w:proofErr w:type="spellStart"/>
                             <w:r>
-                              <w:t>React JS</w:t>
+                              <w:t>Next</w:t>
+                            </w:r>
+                            <w:proofErr w:type="spellEnd"/>
+                            <w:r>
+                              <w:t xml:space="preserve"> JS</w:t>
                             </w:r>
                           </w:p>
                         </w:txbxContent>
@@ -1412,8 +1310,13 @@
                       <w:pPr>
                         <w:jc w:val="center"/>
                       </w:pPr>
+                      <w:proofErr w:type="spellStart"/>
                       <w:r>
-                        <w:t>React JS</w:t>
+                        <w:t>Next</w:t>
+                      </w:r>
+                      <w:proofErr w:type="spellEnd"/>
+                      <w:r>
+                        <w:t xml:space="preserve"> JS</w:t>
                       </w:r>
                     </w:p>
                   </w:txbxContent>

</xml_diff>